<commit_message>
Updated report and replaced lorem in home page
</commit_message>
<xml_diff>
--- a/documents/Report1.docx
+++ b/documents/Report1.docx
@@ -17,7 +17,23 @@
           <w:sz w:val="32"/>
           <w:szCs w:val="32"/>
         </w:rPr>
-        <w:t>Website Intention Design (A1)</w:t>
+        <w:t>Website Intention</w:t>
+      </w:r>
+      <w:r>
+        <w:rPr>
+          <w:rFonts w:ascii="Times New Roman" w:hAnsi="Times New Roman" w:cs="Times New Roman"/>
+          <w:sz w:val="32"/>
+          <w:szCs w:val="32"/>
+        </w:rPr>
+        <w:t>al</w:t>
+      </w:r>
+      <w:r>
+        <w:rPr>
+          <w:rFonts w:ascii="Times New Roman" w:hAnsi="Times New Roman" w:cs="Times New Roman"/>
+          <w:sz w:val="32"/>
+          <w:szCs w:val="32"/>
+        </w:rPr>
+        <w:t xml:space="preserve"> Design (A1)</w:t>
       </w:r>
       <w:r>
         <w:rPr>
@@ -181,101 +197,6 @@
     </w:p>
     <w:p>
       <w:pPr>
-        <w:rPr>
-          <w:rFonts w:ascii="Times New Roman" w:hAnsi="Times New Roman" w:cs="Times New Roman"/>
-        </w:rPr>
-      </w:pPr>
-      <w:r>
-        <w:rPr>
-          <w:rFonts w:ascii="Times New Roman" w:hAnsi="Times New Roman" w:cs="Times New Roman"/>
-        </w:rPr>
-        <w:t>&lt; Insert link here</w:t>
-      </w:r>
-      <w:r>
-        <w:rPr>
-          <w:rFonts w:ascii="Times New Roman" w:hAnsi="Times New Roman" w:cs="Times New Roman"/>
-        </w:rPr>
-        <w:t xml:space="preserve"> </w:t>
-      </w:r>
-      <w:r>
-        <w:rPr>
-          <w:rFonts w:ascii="Times New Roman" w:hAnsi="Times New Roman" w:cs="Times New Roman"/>
-        </w:rPr>
-        <w:t>&gt;</w:t>
-      </w:r>
-    </w:p>
-    <w:p>
-      <w:pPr>
-        <w:rPr>
-          <w:rFonts w:ascii="Times New Roman" w:hAnsi="Times New Roman" w:cs="Times New Roman"/>
-          <w:sz w:val="28"/>
-          <w:szCs w:val="28"/>
-        </w:rPr>
-      </w:pPr>
-    </w:p>
-    <w:p>
-      <w:pPr>
-        <w:rPr>
-          <w:rFonts w:ascii="Times New Roman" w:hAnsi="Times New Roman" w:cs="Times New Roman"/>
-          <w:b/>
-          <w:bCs/>
-          <w:sz w:val="28"/>
-          <w:szCs w:val="28"/>
-        </w:rPr>
-      </w:pPr>
-      <w:r>
-        <w:rPr>
-          <w:rFonts w:ascii="Times New Roman" w:hAnsi="Times New Roman" w:cs="Times New Roman"/>
-          <w:b/>
-          <w:bCs/>
-          <w:sz w:val="28"/>
-          <w:szCs w:val="28"/>
-        </w:rPr>
-        <w:t>Design Choices</w:t>
-      </w:r>
-    </w:p>
-    <w:p>
-      <w:pPr>
-        <w:rPr>
-          <w:rFonts w:ascii="Times New Roman" w:hAnsi="Times New Roman" w:cs="Times New Roman"/>
-          <w:sz w:val="28"/>
-          <w:szCs w:val="28"/>
-        </w:rPr>
-      </w:pPr>
-    </w:p>
-    <w:p>
-      <w:pPr>
-        <w:pStyle w:val="ListParagraph"/>
-        <w:numPr>
-          <w:ilvl w:val="0"/>
-          <w:numId w:val="3"/>
-        </w:numPr>
-        <w:rPr>
-          <w:rFonts w:ascii="Times New Roman" w:hAnsi="Times New Roman" w:cs="Times New Roman"/>
-        </w:rPr>
-      </w:pPr>
-      <w:r>
-        <w:rPr>
-          <w:rFonts w:ascii="Times New Roman" w:hAnsi="Times New Roman" w:cs="Times New Roman"/>
-        </w:rPr>
-        <w:t xml:space="preserve">At least 5 real websites you found useful as examples, and what you chose to do similarly for each </w:t>
-      </w:r>
-      <w:proofErr w:type="gramStart"/>
-      <w:r>
-        <w:rPr>
-          <w:rFonts w:ascii="Times New Roman" w:hAnsi="Times New Roman" w:cs="Times New Roman"/>
-        </w:rPr>
-        <w:t>one</w:t>
-      </w:r>
-      <w:proofErr w:type="gramEnd"/>
-    </w:p>
-    <w:p>
-      <w:pPr>
-        <w:pStyle w:val="ListParagraph"/>
-        <w:numPr>
-          <w:ilvl w:val="0"/>
-          <w:numId w:val="5"/>
-        </w:numPr>
         <w:rPr>
           <w:rFonts w:ascii="Times New Roman" w:hAnsi="Times New Roman" w:cs="Times New Roman"/>
         </w:rPr>
@@ -286,29 +207,66 @@
             <w:rStyle w:val="Hyperlink"/>
             <w:rFonts w:ascii="Times New Roman" w:hAnsi="Times New Roman" w:cs="Times New Roman"/>
           </w:rPr>
-          <w:t>https://dogcitynyc.com/about/blog/</w:t>
+          <w:t>https://pet-rock-c</w:t>
+        </w:r>
+        <w:r>
+          <w:rPr>
+            <w:rStyle w:val="Hyperlink"/>
+            <w:rFonts w:ascii="Times New Roman" w:hAnsi="Times New Roman" w:cs="Times New Roman"/>
+          </w:rPr>
+          <w:t>a</w:t>
+        </w:r>
+        <w:r>
+          <w:rPr>
+            <w:rStyle w:val="Hyperlink"/>
+            <w:rFonts w:ascii="Times New Roman" w:hAnsi="Times New Roman" w:cs="Times New Roman"/>
+          </w:rPr>
+          <w:t>mp.com</w:t>
         </w:r>
       </w:hyperlink>
-    </w:p>
-    <w:p>
-      <w:pPr>
-        <w:ind w:left="1440"/>
-        <w:rPr>
-          <w:rFonts w:ascii="Times New Roman" w:hAnsi="Times New Roman" w:cs="Times New Roman"/>
-        </w:rPr>
-      </w:pPr>
-      <w:r>
-        <w:rPr>
-          <w:rFonts w:ascii="Times New Roman" w:hAnsi="Times New Roman" w:cs="Times New Roman"/>
-        </w:rPr>
-        <w:t>This website was used as inspiration for the ‘blog’ section of our website. The cards to hold the photo and information were modeled after this site, with the photo on the left and the title/author on the right. We chose not to follow their design for the articles themselves. We didn’t want the title behind the photo, as that could reduce readability, so we put it below instead.</w:t>
-      </w:r>
-    </w:p>
-    <w:p>
-      <w:pPr>
-        <w:ind w:left="1440"/>
-        <w:rPr>
-          <w:rFonts w:ascii="Times New Roman" w:hAnsi="Times New Roman" w:cs="Times New Roman"/>
+      <w:r>
+        <w:rPr>
+          <w:rFonts w:ascii="Times New Roman" w:hAnsi="Times New Roman" w:cs="Times New Roman"/>
+        </w:rPr>
+        <w:t xml:space="preserve"> </w:t>
+      </w:r>
+    </w:p>
+    <w:p>
+      <w:pPr>
+        <w:rPr>
+          <w:rFonts w:ascii="Times New Roman" w:hAnsi="Times New Roman" w:cs="Times New Roman"/>
+          <w:sz w:val="28"/>
+          <w:szCs w:val="28"/>
+        </w:rPr>
+      </w:pPr>
+    </w:p>
+    <w:p>
+      <w:pPr>
+        <w:rPr>
+          <w:rFonts w:ascii="Times New Roman" w:hAnsi="Times New Roman" w:cs="Times New Roman"/>
+          <w:b/>
+          <w:bCs/>
+          <w:sz w:val="28"/>
+          <w:szCs w:val="28"/>
+        </w:rPr>
+      </w:pPr>
+      <w:r>
+        <w:rPr>
+          <w:rFonts w:ascii="Times New Roman" w:hAnsi="Times New Roman" w:cs="Times New Roman"/>
+          <w:b/>
+          <w:bCs/>
+          <w:sz w:val="28"/>
+          <w:szCs w:val="28"/>
+        </w:rPr>
+        <w:t>Design Choices</w:t>
+      </w:r>
+    </w:p>
+    <w:p>
+      <w:pPr>
+        <w:rPr>
+          <w:rFonts w:ascii="Times New Roman" w:hAnsi="Times New Roman" w:cs="Times New Roman"/>
+          <w:sz w:val="28"/>
+          <w:szCs w:val="28"/>
         </w:rPr>
       </w:pPr>
     </w:p>
@@ -327,8 +285,139 @@
         <w:rPr>
           <w:rFonts w:ascii="Times New Roman" w:hAnsi="Times New Roman" w:cs="Times New Roman"/>
         </w:rPr>
-        <w:t>What color palette you chose, and why those colors work well in this design</w:t>
-      </w:r>
+        <w:t xml:space="preserve">At least 5 real websites you found useful as examples, and what you chose to do similarly for each </w:t>
+      </w:r>
+      <w:proofErr w:type="gramStart"/>
+      <w:r>
+        <w:rPr>
+          <w:rFonts w:ascii="Times New Roman" w:hAnsi="Times New Roman" w:cs="Times New Roman"/>
+        </w:rPr>
+        <w:t>one</w:t>
+      </w:r>
+      <w:proofErr w:type="gramEnd"/>
+    </w:p>
+    <w:p>
+      <w:pPr>
+        <w:rPr>
+          <w:rFonts w:ascii="Times New Roman" w:hAnsi="Times New Roman" w:cs="Times New Roman"/>
+        </w:rPr>
+      </w:pPr>
+    </w:p>
+    <w:p>
+      <w:pPr>
+        <w:pStyle w:val="ListParagraph"/>
+        <w:numPr>
+          <w:ilvl w:val="0"/>
+          <w:numId w:val="5"/>
+        </w:numPr>
+        <w:rPr>
+          <w:rFonts w:ascii="Times New Roman" w:hAnsi="Times New Roman" w:cs="Times New Roman"/>
+        </w:rPr>
+      </w:pPr>
+      <w:hyperlink r:id="rId6" w:history="1">
+        <w:r>
+          <w:rPr>
+            <w:rStyle w:val="Hyperlink"/>
+            <w:rFonts w:ascii="Times New Roman" w:hAnsi="Times New Roman" w:cs="Times New Roman"/>
+          </w:rPr>
+          <w:t>https://www.fetchpetcare.com/chicago/</w:t>
+        </w:r>
+      </w:hyperlink>
+    </w:p>
+    <w:p>
+      <w:pPr>
+        <w:ind w:left="1440"/>
+        <w:rPr>
+          <w:rFonts w:ascii="Times New Roman" w:hAnsi="Times New Roman" w:cs="Times New Roman"/>
+        </w:rPr>
+      </w:pPr>
+      <w:r>
+        <w:rPr>
+          <w:rFonts w:ascii="Times New Roman" w:hAnsi="Times New Roman" w:cs="Times New Roman"/>
+        </w:rPr>
+        <w:t xml:space="preserve">This page inspired some of the design behind our website’s home page. For instance, the idea of a curved border line was taken </w:t>
+      </w:r>
+      <w:r>
+        <w:rPr>
+          <w:rFonts w:ascii="Times New Roman" w:hAnsi="Times New Roman" w:cs="Times New Roman"/>
+        </w:rPr>
+        <w:t xml:space="preserve">from </w:t>
+      </w:r>
+      <w:r>
+        <w:rPr>
+          <w:rFonts w:ascii="Times New Roman" w:hAnsi="Times New Roman" w:cs="Times New Roman"/>
+        </w:rPr>
+        <w:t>here. We also modeled a similar call-to-action paragraph and listed reasons why our business is the best. However, this website lists their services on their home page</w:t>
+      </w:r>
+      <w:r>
+        <w:rPr>
+          <w:rFonts w:ascii="Times New Roman" w:hAnsi="Times New Roman" w:cs="Times New Roman"/>
+        </w:rPr>
+        <w:t>; t</w:t>
+      </w:r>
+      <w:r>
+        <w:rPr>
+          <w:rFonts w:ascii="Times New Roman" w:hAnsi="Times New Roman" w:cs="Times New Roman"/>
+        </w:rPr>
+        <w:t xml:space="preserve">his seemed redundant to our team, so we instead included a button to take users to our services page. </w:t>
+      </w:r>
+    </w:p>
+    <w:p>
+      <w:pPr>
+        <w:pStyle w:val="ListParagraph"/>
+        <w:numPr>
+          <w:ilvl w:val="0"/>
+          <w:numId w:val="5"/>
+        </w:numPr>
+        <w:rPr>
+          <w:rFonts w:ascii="Times New Roman" w:hAnsi="Times New Roman" w:cs="Times New Roman"/>
+        </w:rPr>
+      </w:pPr>
+      <w:hyperlink r:id="rId7" w:history="1">
+        <w:r>
+          <w:rPr>
+            <w:rStyle w:val="Hyperlink"/>
+            <w:rFonts w:ascii="Times New Roman" w:hAnsi="Times New Roman" w:cs="Times New Roman"/>
+          </w:rPr>
+          <w:t>https://d</w:t>
+        </w:r>
+        <w:r>
+          <w:rPr>
+            <w:rStyle w:val="Hyperlink"/>
+            <w:rFonts w:ascii="Times New Roman" w:hAnsi="Times New Roman" w:cs="Times New Roman"/>
+          </w:rPr>
+          <w:t>o</w:t>
+        </w:r>
+        <w:r>
+          <w:rPr>
+            <w:rStyle w:val="Hyperlink"/>
+            <w:rFonts w:ascii="Times New Roman" w:hAnsi="Times New Roman" w:cs="Times New Roman"/>
+          </w:rPr>
+          <w:t>gcitynyc.com/about/blog/</w:t>
+        </w:r>
+      </w:hyperlink>
+    </w:p>
+    <w:p>
+      <w:pPr>
+        <w:ind w:left="1440"/>
+        <w:rPr>
+          <w:rFonts w:ascii="Times New Roman" w:hAnsi="Times New Roman" w:cs="Times New Roman"/>
+        </w:rPr>
+      </w:pPr>
+      <w:r>
+        <w:rPr>
+          <w:rFonts w:ascii="Times New Roman" w:hAnsi="Times New Roman" w:cs="Times New Roman"/>
+        </w:rPr>
+        <w:t>This website was used as inspiration for the ‘blog’ section of our website. The cards to hold the photo and information were modeled after this site, with the photo on the left and the title/author on the right. We chose not to follow their design for the articles themselves. We didn’t want the title behind the photo, as that could reduce readability, so we put it below instead.</w:t>
+      </w:r>
+    </w:p>
+    <w:p>
+      <w:pPr>
+        <w:ind w:left="1440"/>
+        <w:rPr>
+          <w:rFonts w:ascii="Times New Roman" w:hAnsi="Times New Roman" w:cs="Times New Roman"/>
+        </w:rPr>
+      </w:pPr>
     </w:p>
     <w:p>
       <w:pPr>
@@ -345,8 +434,330 @@
         <w:rPr>
           <w:rFonts w:ascii="Times New Roman" w:hAnsi="Times New Roman" w:cs="Times New Roman"/>
         </w:rPr>
-        <w:t>What fonts and sizes you chose, and why those work well in this design</w:t>
-      </w:r>
+        <w:t>What color palette you chose, and why those colors work well in this design</w:t>
+      </w:r>
+    </w:p>
+    <w:p>
+      <w:pPr>
+        <w:rPr>
+          <w:rFonts w:ascii="Times New Roman" w:hAnsi="Times New Roman" w:cs="Times New Roman"/>
+        </w:rPr>
+      </w:pPr>
+    </w:p>
+    <w:p>
+      <w:pPr>
+        <w:rPr>
+          <w:rFonts w:ascii="Arial" w:hAnsi="Arial" w:cs="Arial"/>
+          <w:color w:val="000000"/>
+          <w:sz w:val="22"/>
+          <w:szCs w:val="22"/>
+          <w:bdr w:val="none" w:sz="0" w:space="0" w:color="auto" w:frame="1"/>
+        </w:rPr>
+      </w:pPr>
+      <w:r>
+        <w:rPr>
+          <w:rFonts w:ascii="Arial" w:hAnsi="Arial" w:cs="Arial"/>
+          <w:color w:val="000000"/>
+          <w:sz w:val="22"/>
+          <w:szCs w:val="22"/>
+          <w:bdr w:val="none" w:sz="0" w:space="0" w:color="auto" w:frame="1"/>
+        </w:rPr>
+        <w:fldChar w:fldCharType="begin"/>
+      </w:r>
+      <w:r>
+        <w:rPr>
+          <w:rFonts w:ascii="Arial" w:hAnsi="Arial" w:cs="Arial"/>
+          <w:color w:val="000000"/>
+          <w:sz w:val="22"/>
+          <w:szCs w:val="22"/>
+          <w:bdr w:val="none" w:sz="0" w:space="0" w:color="auto" w:frame="1"/>
+        </w:rPr>
+        <w:instrText xml:space="preserve"> INCLUDEPICTURE "https://lh4.googleusercontent.com/VnP_mAjEfD3MF3e8_lotq0kj2YrbqBMGIbJoXt-_ByhhVBxFA1JrZ1XE-CK8wucP0Mcmld_zOnrBZBOJl9U45TOepCL-dn68rYzvnZzCLjUjo5bbnKt5GyMwKHh4q1tIhzJqbXSP9nlcOF-UEAyp4NQ" \* MERGEFORMATINET </w:instrText>
+      </w:r>
+      <w:r>
+        <w:rPr>
+          <w:rFonts w:ascii="Arial" w:hAnsi="Arial" w:cs="Arial"/>
+          <w:color w:val="000000"/>
+          <w:sz w:val="22"/>
+          <w:szCs w:val="22"/>
+          <w:bdr w:val="none" w:sz="0" w:space="0" w:color="auto" w:frame="1"/>
+        </w:rPr>
+        <w:fldChar w:fldCharType="separate"/>
+      </w:r>
+      <w:r>
+        <w:rPr>
+          <w:rFonts w:ascii="Arial" w:hAnsi="Arial" w:cs="Arial"/>
+          <w:noProof/>
+          <w:color w:val="000000"/>
+          <w:sz w:val="22"/>
+          <w:szCs w:val="22"/>
+          <w:bdr w:val="none" w:sz="0" w:space="0" w:color="auto" w:frame="1"/>
+        </w:rPr>
+        <w:drawing>
+          <wp:inline distT="0" distB="0" distL="0" distR="0" wp14:anchorId="7D896829" wp14:editId="4272EF73">
+            <wp:extent cx="5943600" cy="1536700"/>
+            <wp:effectExtent l="0" t="0" r="0" b="0"/>
+            <wp:docPr id="521339789" name="Picture 1" descr="A red and blue rectangular object with white text&#10;&#10;Description automatically generated"/>
+            <wp:cNvGraphicFramePr>
+              <a:graphicFrameLocks xmlns:a="http://schemas.openxmlformats.org/drawingml/2006/main" noChangeAspect="1"/>
+            </wp:cNvGraphicFramePr>
+            <a:graphic xmlns:a="http://schemas.openxmlformats.org/drawingml/2006/main">
+              <a:graphicData uri="http://schemas.openxmlformats.org/drawingml/2006/picture">
+                <pic:pic xmlns:pic="http://schemas.openxmlformats.org/drawingml/2006/picture">
+                  <pic:nvPicPr>
+                    <pic:cNvPr id="521339789" name="Picture 1" descr="A red and blue rectangular object with white text&#10;&#10;Description automatically generated"/>
+                    <pic:cNvPicPr>
+                      <a:picLocks noChangeAspect="1" noChangeArrowheads="1"/>
+                    </pic:cNvPicPr>
+                  </pic:nvPicPr>
+                  <pic:blipFill>
+                    <a:blip r:embed="rId8" cstate="print">
+                      <a:extLst>
+                        <a:ext uri="{28A0092B-C50C-407E-A947-70E740481C1C}">
+                          <a14:useLocalDpi xmlns:a14="http://schemas.microsoft.com/office/drawing/2010/main" val="0"/>
+                        </a:ext>
+                      </a:extLst>
+                    </a:blip>
+                    <a:srcRect/>
+                    <a:stretch>
+                      <a:fillRect/>
+                    </a:stretch>
+                  </pic:blipFill>
+                  <pic:spPr bwMode="auto">
+                    <a:xfrm>
+                      <a:off x="0" y="0"/>
+                      <a:ext cx="5943600" cy="1536700"/>
+                    </a:xfrm>
+                    <a:prstGeom prst="rect">
+                      <a:avLst/>
+                    </a:prstGeom>
+                    <a:noFill/>
+                    <a:ln>
+                      <a:noFill/>
+                    </a:ln>
+                  </pic:spPr>
+                </pic:pic>
+              </a:graphicData>
+            </a:graphic>
+          </wp:inline>
+        </w:drawing>
+      </w:r>
+      <w:r>
+        <w:rPr>
+          <w:rFonts w:ascii="Arial" w:hAnsi="Arial" w:cs="Arial"/>
+          <w:color w:val="000000"/>
+          <w:sz w:val="22"/>
+          <w:szCs w:val="22"/>
+          <w:bdr w:val="none" w:sz="0" w:space="0" w:color="auto" w:frame="1"/>
+        </w:rPr>
+        <w:fldChar w:fldCharType="end"/>
+      </w:r>
+    </w:p>
+    <w:p>
+      <w:pPr>
+        <w:rPr>
+          <w:rFonts w:ascii="Arial" w:hAnsi="Arial" w:cs="Arial"/>
+          <w:color w:val="000000"/>
+          <w:sz w:val="22"/>
+          <w:szCs w:val="22"/>
+          <w:bdr w:val="none" w:sz="0" w:space="0" w:color="auto" w:frame="1"/>
+        </w:rPr>
+      </w:pPr>
+    </w:p>
+    <w:p>
+      <w:pPr>
+        <w:rPr>
+          <w:rFonts w:ascii="Times New Roman" w:hAnsi="Times New Roman" w:cs="Times New Roman"/>
+          <w:color w:val="000000"/>
+          <w:bdr w:val="none" w:sz="0" w:space="0" w:color="auto" w:frame="1"/>
+        </w:rPr>
+      </w:pPr>
+      <w:r>
+        <w:rPr>
+          <w:rFonts w:ascii="Times New Roman" w:hAnsi="Times New Roman" w:cs="Times New Roman"/>
+          <w:color w:val="000000"/>
+          <w:bdr w:val="none" w:sz="0" w:space="0" w:color="auto" w:frame="1"/>
+        </w:rPr>
+        <w:lastRenderedPageBreak/>
+        <w:t xml:space="preserve">Our team used this color palette in our design. We drew inspiration from geography websites such as </w:t>
+      </w:r>
+      <w:hyperlink r:id="rId9" w:history="1">
+        <w:r>
+          <w:rPr>
+            <w:rStyle w:val="Hyperlink"/>
+            <w:rFonts w:ascii="Times New Roman" w:hAnsi="Times New Roman" w:cs="Times New Roman"/>
+            <w:bdr w:val="none" w:sz="0" w:space="0" w:color="auto" w:frame="1"/>
+          </w:rPr>
+          <w:t>https://www.geosociety.org/</w:t>
+        </w:r>
+      </w:hyperlink>
+      <w:r>
+        <w:rPr>
+          <w:rFonts w:ascii="Times New Roman" w:hAnsi="Times New Roman" w:cs="Times New Roman"/>
+          <w:color w:val="000000"/>
+          <w:bdr w:val="none" w:sz="0" w:space="0" w:color="auto" w:frame="1"/>
+        </w:rPr>
+        <w:t xml:space="preserve">, which use </w:t>
+      </w:r>
+      <w:r>
+        <w:rPr>
+          <w:rFonts w:ascii="Times New Roman" w:hAnsi="Times New Roman" w:cs="Times New Roman"/>
+          <w:color w:val="000000"/>
+          <w:bdr w:val="none" w:sz="0" w:space="0" w:color="auto" w:frame="1"/>
+        </w:rPr>
+        <w:t xml:space="preserve">mostly </w:t>
+      </w:r>
+      <w:r>
+        <w:rPr>
+          <w:rFonts w:ascii="Times New Roman" w:hAnsi="Times New Roman" w:cs="Times New Roman"/>
+          <w:color w:val="000000"/>
+          <w:bdr w:val="none" w:sz="0" w:space="0" w:color="auto" w:frame="1"/>
+        </w:rPr>
+        <w:t xml:space="preserve">natural colors for their </w:t>
+      </w:r>
+      <w:r>
+        <w:rPr>
+          <w:rFonts w:ascii="Times New Roman" w:hAnsi="Times New Roman" w:cs="Times New Roman"/>
+          <w:color w:val="000000"/>
+          <w:bdr w:val="none" w:sz="0" w:space="0" w:color="auto" w:frame="1"/>
+        </w:rPr>
+        <w:t>pages</w:t>
+      </w:r>
+      <w:r>
+        <w:rPr>
+          <w:rFonts w:ascii="Times New Roman" w:hAnsi="Times New Roman" w:cs="Times New Roman"/>
+          <w:color w:val="000000"/>
+          <w:bdr w:val="none" w:sz="0" w:space="0" w:color="auto" w:frame="1"/>
+        </w:rPr>
+        <w:t xml:space="preserve">. </w:t>
+      </w:r>
+      <w:r>
+        <w:rPr>
+          <w:rFonts w:ascii="Times New Roman" w:hAnsi="Times New Roman" w:cs="Times New Roman"/>
+          <w:color w:val="000000"/>
+          <w:bdr w:val="none" w:sz="0" w:space="0" w:color="auto" w:frame="1"/>
+        </w:rPr>
+        <w:t>This gave us the brown and blue/green options. Furthermore, seafoam green is considered a very calming color; this aligned with our goal of conveying ease and trustworthiness to</w:t>
+      </w:r>
+      <w:r>
+        <w:rPr>
+          <w:rFonts w:ascii="Times New Roman" w:hAnsi="Times New Roman" w:cs="Times New Roman"/>
+          <w:color w:val="000000"/>
+          <w:bdr w:val="none" w:sz="0" w:space="0" w:color="auto" w:frame="1"/>
+        </w:rPr>
+        <w:t xml:space="preserve"> our</w:t>
+      </w:r>
+      <w:r>
+        <w:rPr>
+          <w:rFonts w:ascii="Times New Roman" w:hAnsi="Times New Roman" w:cs="Times New Roman"/>
+          <w:color w:val="000000"/>
+          <w:bdr w:val="none" w:sz="0" w:space="0" w:color="auto" w:frame="1"/>
+        </w:rPr>
+        <w:t xml:space="preserve"> users. The eggshell color was added to replace white, which can appear quite stark on web pages. Finally, we added coral-orange for a pop of color and a bit of contrast. </w:t>
+      </w:r>
+      <w:r>
+        <w:rPr>
+          <w:rFonts w:ascii="Times New Roman" w:hAnsi="Times New Roman" w:cs="Times New Roman"/>
+          <w:color w:val="000000"/>
+          <w:bdr w:val="none" w:sz="0" w:space="0" w:color="auto" w:frame="1"/>
+        </w:rPr>
+        <w:t>Looking at the color wheel, we can see that teal and orange are on opposite sides; this makes them complementary colors, and thus perfect to add contrast.</w:t>
+      </w:r>
+    </w:p>
+    <w:p>
+      <w:pPr>
+        <w:rPr>
+          <w:rFonts w:ascii="Arial" w:hAnsi="Arial" w:cs="Arial"/>
+          <w:color w:val="000000"/>
+          <w:sz w:val="22"/>
+          <w:szCs w:val="22"/>
+          <w:bdr w:val="none" w:sz="0" w:space="0" w:color="auto" w:frame="1"/>
+        </w:rPr>
+      </w:pPr>
+    </w:p>
+    <w:p>
+      <w:pPr>
+        <w:jc w:val="center"/>
+        <w:rPr>
+          <w:rFonts w:ascii="Arial" w:hAnsi="Arial" w:cs="Arial"/>
+          <w:color w:val="000000"/>
+          <w:sz w:val="22"/>
+          <w:szCs w:val="22"/>
+          <w:bdr w:val="none" w:sz="0" w:space="0" w:color="auto" w:frame="1"/>
+        </w:rPr>
+      </w:pPr>
+      <w:r>
+        <w:fldChar w:fldCharType="begin"/>
+      </w:r>
+      <w:r>
+        <w:instrText xml:space="preserve"> INCLUDEPICTURE "https://i.gyazo.com/ac2a32ef7a8278e2674f57409422f24b.png" \* MERGEFORMATINET </w:instrText>
+      </w:r>
+      <w:r>
+        <w:fldChar w:fldCharType="separate"/>
+      </w:r>
+      <w:r>
+        <w:rPr>
+          <w:noProof/>
+        </w:rPr>
+        <w:drawing>
+          <wp:inline distT="0" distB="0" distL="0" distR="0" wp14:anchorId="38E72BAF" wp14:editId="327D9178">
+            <wp:extent cx="1438656" cy="1351199"/>
+            <wp:effectExtent l="0" t="0" r="0" b="0"/>
+            <wp:docPr id="1795211761" name="Picture 2"/>
+            <wp:cNvGraphicFramePr>
+              <a:graphicFrameLocks xmlns:a="http://schemas.openxmlformats.org/drawingml/2006/main" noChangeAspect="1"/>
+            </wp:cNvGraphicFramePr>
+            <a:graphic xmlns:a="http://schemas.openxmlformats.org/drawingml/2006/main">
+              <a:graphicData uri="http://schemas.openxmlformats.org/drawingml/2006/picture">
+                <pic:pic xmlns:pic="http://schemas.openxmlformats.org/drawingml/2006/picture">
+                  <pic:nvPicPr>
+                    <pic:cNvPr id="0" name="Picture 3"/>
+                    <pic:cNvPicPr>
+                      <a:picLocks noChangeAspect="1" noChangeArrowheads="1"/>
+                    </pic:cNvPicPr>
+                  </pic:nvPicPr>
+                  <pic:blipFill>
+                    <a:blip r:embed="rId10" cstate="print">
+                      <a:extLst>
+                        <a:ext uri="{28A0092B-C50C-407E-A947-70E740481C1C}">
+                          <a14:useLocalDpi xmlns:a14="http://schemas.microsoft.com/office/drawing/2010/main" val="0"/>
+                        </a:ext>
+                      </a:extLst>
+                    </a:blip>
+                    <a:srcRect/>
+                    <a:stretch>
+                      <a:fillRect/>
+                    </a:stretch>
+                  </pic:blipFill>
+                  <pic:spPr bwMode="auto">
+                    <a:xfrm>
+                      <a:off x="0" y="0"/>
+                      <a:ext cx="1461458" cy="1372615"/>
+                    </a:xfrm>
+                    <a:prstGeom prst="rect">
+                      <a:avLst/>
+                    </a:prstGeom>
+                    <a:noFill/>
+                    <a:ln>
+                      <a:noFill/>
+                    </a:ln>
+                  </pic:spPr>
+                </pic:pic>
+              </a:graphicData>
+            </a:graphic>
+          </wp:inline>
+        </w:drawing>
+      </w:r>
+      <w:r>
+        <w:fldChar w:fldCharType="end"/>
+      </w:r>
+    </w:p>
+    <w:p>
+      <w:pPr>
+        <w:rPr>
+          <w:rFonts w:ascii="Times New Roman" w:hAnsi="Times New Roman" w:cs="Times New Roman"/>
+        </w:rPr>
+      </w:pPr>
     </w:p>
     <w:p>
       <w:pPr>
@@ -363,8 +774,67 @@
         <w:rPr>
           <w:rFonts w:ascii="Times New Roman" w:hAnsi="Times New Roman" w:cs="Times New Roman"/>
         </w:rPr>
-        <w:t>What layout you used, and why this works well in your design</w:t>
-      </w:r>
+        <w:t>What fonts and sizes you chose, and why those work well in this design</w:t>
+      </w:r>
+    </w:p>
+    <w:p>
+      <w:pPr>
+        <w:rPr>
+          <w:rFonts w:ascii="Times New Roman" w:hAnsi="Times New Roman" w:cs="Times New Roman"/>
+        </w:rPr>
+      </w:pPr>
+    </w:p>
+    <w:p>
+      <w:pPr>
+        <w:rPr>
+          <w:rFonts w:ascii="Times New Roman" w:hAnsi="Times New Roman" w:cs="Times New Roman"/>
+        </w:rPr>
+      </w:pPr>
+      <w:r>
+        <w:rPr>
+          <w:rFonts w:ascii="Times New Roman" w:hAnsi="Times New Roman" w:cs="Times New Roman"/>
+        </w:rPr>
+        <w:t xml:space="preserve">We considered six different fonts for our site: Arial, Helvetica, Verdana, Times New Roman, Baskerville, and Didot. However, we ultimately chose to use the Verdana font throughout our web pages. The sans-serif design aligns with our goal of creating a minimalistic website. It is also a web-safe font; this means that it is already pre-installed </w:t>
+      </w:r>
+      <w:r>
+        <w:rPr>
+          <w:rFonts w:ascii="Times New Roman" w:hAnsi="Times New Roman" w:cs="Times New Roman"/>
+        </w:rPr>
+        <w:t xml:space="preserve">on most devices and operating systems, allowing our pages to support localization to a wide variety of users. Finally, Verdana has slightly more kerning than its counterparts. This extra space makes it more readable, especially for small text. </w:t>
+      </w:r>
+    </w:p>
+    <w:p>
+      <w:pPr>
+        <w:rPr>
+          <w:rFonts w:ascii="Times New Roman" w:hAnsi="Times New Roman" w:cs="Times New Roman"/>
+        </w:rPr>
+      </w:pPr>
+    </w:p>
+    <w:p>
+      <w:pPr>
+        <w:rPr>
+          <w:rFonts w:ascii="Times New Roman" w:hAnsi="Times New Roman" w:cs="Times New Roman"/>
+        </w:rPr>
+      </w:pPr>
+      <w:r>
+        <w:rPr>
+          <w:rFonts w:ascii="Times New Roman" w:hAnsi="Times New Roman" w:cs="Times New Roman"/>
+        </w:rPr>
+        <w:t xml:space="preserve">Throughout our design, we use various font sizes, depending on the purpose. For titles and headers, we use large fonts. For paragraphs, the letters are much smaller. Additionally, we utilize bold and italic letters to draw the users’ eyes to specific parts of the text, such as the different responsibilities of each job under our ‘Careers’ tab. </w:t>
+      </w:r>
+      <w:r>
+        <w:rPr>
+          <w:rFonts w:ascii="Times New Roman" w:hAnsi="Times New Roman" w:cs="Times New Roman"/>
+        </w:rPr>
+        <w:t xml:space="preserve">Our text also scales dynamically with the size of the display. </w:t>
+      </w:r>
+    </w:p>
+    <w:p>
+      <w:pPr>
+        <w:rPr>
+          <w:rFonts w:ascii="Times New Roman" w:hAnsi="Times New Roman" w:cs="Times New Roman"/>
+        </w:rPr>
+      </w:pPr>
     </w:p>
     <w:p>
       <w:pPr>
@@ -381,28 +851,47 @@
         <w:rPr>
           <w:rFonts w:ascii="Times New Roman" w:hAnsi="Times New Roman" w:cs="Times New Roman"/>
         </w:rPr>
-        <w:t xml:space="preserve">Describe how your design works on both desktop and mobile </w:t>
-      </w:r>
-      <w:proofErr w:type="gramStart"/>
-      <w:r>
-        <w:rPr>
-          <w:rFonts w:ascii="Times New Roman" w:hAnsi="Times New Roman" w:cs="Times New Roman"/>
-        </w:rPr>
-        <w:t>screens</w:t>
-      </w:r>
-      <w:proofErr w:type="gramEnd"/>
-      <w:r>
-        <w:rPr>
-          <w:rFonts w:ascii="Times New Roman" w:hAnsi="Times New Roman" w:cs="Times New Roman"/>
-        </w:rPr>
-        <w:t> </w:t>
-      </w:r>
+        <w:t>What layout you used, and why this works well in your design</w:t>
+      </w:r>
+      <w:r>
+        <w:rPr>
+          <w:rFonts w:ascii="Times New Roman" w:hAnsi="Times New Roman" w:cs="Times New Roman"/>
+        </w:rPr>
+        <w:t>.</w:t>
+      </w:r>
+    </w:p>
+    <w:p>
+      <w:pPr>
+        <w:rPr>
+          <w:rFonts w:ascii="Times New Roman" w:hAnsi="Times New Roman" w:cs="Times New Roman"/>
+        </w:rPr>
+      </w:pPr>
+    </w:p>
+    <w:p>
+      <w:pPr>
+        <w:rPr>
+          <w:rFonts w:ascii="Times New Roman" w:hAnsi="Times New Roman" w:cs="Times New Roman"/>
+        </w:rPr>
+      </w:pPr>
+      <w:r>
+        <w:rPr>
+          <w:rFonts w:ascii="Times New Roman" w:hAnsi="Times New Roman" w:cs="Times New Roman"/>
+        </w:rPr>
+        <w:t xml:space="preserve">In general, we kept our page designs linear, so that they make sense as the user scrolls towards the bottom. Each one also includes our navigation bar. This allows people to jump between the various pages with ease; the site is thus easier to navigate and understand, which was a main goal in our user interface design. </w:t>
+      </w:r>
+    </w:p>
+    <w:p>
+      <w:pPr>
+        <w:rPr>
+          <w:rFonts w:ascii="Times New Roman" w:hAnsi="Times New Roman" w:cs="Times New Roman"/>
+        </w:rPr>
+      </w:pPr>
     </w:p>
     <w:p>
       <w:pPr>
         <w:pStyle w:val="ListParagraph"/>
         <w:numPr>
-          <w:ilvl w:val="1"/>
+          <w:ilvl w:val="0"/>
           <w:numId w:val="3"/>
         </w:numPr>
         <w:rPr>
@@ -413,36 +902,120 @@
         <w:rPr>
           <w:rFonts w:ascii="Times New Roman" w:hAnsi="Times New Roman" w:cs="Times New Roman"/>
         </w:rPr>
+        <w:t>Describe how your design works on both desktop and mobile screens</w:t>
+      </w:r>
+      <w:r>
+        <w:rPr>
+          <w:rFonts w:ascii="Times New Roman" w:hAnsi="Times New Roman" w:cs="Times New Roman"/>
+        </w:rPr>
+        <w:t xml:space="preserve">. </w:t>
+      </w:r>
+      <w:r>
+        <w:rPr>
+          <w:rFonts w:ascii="Times New Roman" w:hAnsi="Times New Roman" w:cs="Times New Roman"/>
+        </w:rPr>
         <w:t>What changes do you make to the layout to make your site easy to use on small touch screens?</w:t>
       </w:r>
     </w:p>
     <w:p>
       <w:pPr>
-        <w:pStyle w:val="ListParagraph"/>
-        <w:numPr>
-          <w:ilvl w:val="1"/>
-          <w:numId w:val="3"/>
-        </w:numPr>
-        <w:rPr>
-          <w:rFonts w:ascii="Times New Roman" w:hAnsi="Times New Roman" w:cs="Times New Roman"/>
-        </w:rPr>
-      </w:pPr>
-      <w:r>
-        <w:rPr>
-          <w:rFonts w:ascii="Times New Roman" w:hAnsi="Times New Roman" w:cs="Times New Roman"/>
-        </w:rPr>
-        <w:t xml:space="preserve">This will be scored as part of the "layout" requirement in the </w:t>
-      </w:r>
-      <w:proofErr w:type="gramStart"/>
-      <w:r>
-        <w:rPr>
-          <w:rFonts w:ascii="Times New Roman" w:hAnsi="Times New Roman" w:cs="Times New Roman"/>
-        </w:rPr>
-        <w:t>rubric</w:t>
-      </w:r>
-      <w:proofErr w:type="gramEnd"/>
-    </w:p>
-    <w:p/>
+        <w:rPr>
+          <w:rFonts w:ascii="Times New Roman" w:hAnsi="Times New Roman" w:cs="Times New Roman"/>
+        </w:rPr>
+      </w:pPr>
+    </w:p>
+    <w:p>
+      <w:pPr>
+        <w:rPr>
+          <w:rFonts w:ascii="Times New Roman" w:hAnsi="Times New Roman" w:cs="Times New Roman"/>
+        </w:rPr>
+      </w:pPr>
+      <w:r>
+        <w:rPr>
+          <w:rFonts w:ascii="Times New Roman" w:hAnsi="Times New Roman" w:cs="Times New Roman"/>
+        </w:rPr>
+        <w:t xml:space="preserve">The elements of our website scale depending on the size of the display. When a user shrinks their window or views the site on a mobile device, then, the components </w:t>
+      </w:r>
+      <w:r>
+        <w:rPr>
+          <w:rFonts w:ascii="Times New Roman" w:hAnsi="Times New Roman" w:cs="Times New Roman"/>
+        </w:rPr>
+        <w:t xml:space="preserve">shrink as well. On small touch screens, everything is condensed to the center of the screen. This means that users </w:t>
+      </w:r>
+      <w:r>
+        <w:rPr>
+          <w:rFonts w:ascii="Times New Roman" w:hAnsi="Times New Roman" w:cs="Times New Roman"/>
+        </w:rPr>
+        <w:t>must</w:t>
+      </w:r>
+      <w:r>
+        <w:rPr>
+          <w:rFonts w:ascii="Times New Roman" w:hAnsi="Times New Roman" w:cs="Times New Roman"/>
+        </w:rPr>
+        <w:t xml:space="preserve"> </w:t>
+      </w:r>
+      <w:r>
+        <w:rPr>
+          <w:rFonts w:ascii="Times New Roman" w:hAnsi="Times New Roman" w:cs="Times New Roman"/>
+        </w:rPr>
+        <w:lastRenderedPageBreak/>
+        <w:t xml:space="preserve">scroll down through the page, but not sideways </w:t>
+      </w:r>
+      <w:r>
+        <w:rPr>
+          <w:rFonts w:ascii="Times New Roman" w:hAnsi="Times New Roman" w:cs="Times New Roman"/>
+        </w:rPr>
+        <w:t>to</w:t>
+      </w:r>
+      <w:r>
+        <w:rPr>
+          <w:rFonts w:ascii="Times New Roman" w:hAnsi="Times New Roman" w:cs="Times New Roman"/>
+        </w:rPr>
+        <w:t xml:space="preserve"> see </w:t>
+      </w:r>
+      <w:r>
+        <w:rPr>
+          <w:rFonts w:ascii="Times New Roman" w:hAnsi="Times New Roman" w:cs="Times New Roman"/>
+        </w:rPr>
+        <w:t>all</w:t>
+      </w:r>
+      <w:r>
+        <w:rPr>
+          <w:rFonts w:ascii="Times New Roman" w:hAnsi="Times New Roman" w:cs="Times New Roman"/>
+        </w:rPr>
+        <w:t xml:space="preserve"> our components. Finally, we made our navigation bar dynamic for different-sized pages. On smaller display windows, the various tabs are replaced with a hamburger menu</w:t>
+      </w:r>
+      <w:r>
+        <w:rPr>
+          <w:rFonts w:ascii="Times New Roman" w:hAnsi="Times New Roman" w:cs="Times New Roman"/>
+        </w:rPr>
+        <w:t>;</w:t>
+      </w:r>
+      <w:r>
+        <w:rPr>
+          <w:rFonts w:ascii="Times New Roman" w:hAnsi="Times New Roman" w:cs="Times New Roman"/>
+        </w:rPr>
+        <w:t xml:space="preserve"> </w:t>
+      </w:r>
+      <w:r>
+        <w:rPr>
+          <w:rFonts w:ascii="Times New Roman" w:hAnsi="Times New Roman" w:cs="Times New Roman"/>
+        </w:rPr>
+        <w:t>t</w:t>
+      </w:r>
+      <w:r>
+        <w:rPr>
+          <w:rFonts w:ascii="Times New Roman" w:hAnsi="Times New Roman" w:cs="Times New Roman"/>
+        </w:rPr>
+        <w:t>his provides the navigation functionality</w:t>
+      </w:r>
+      <w:r>
+        <w:rPr>
+          <w:rFonts w:ascii="Times New Roman" w:hAnsi="Times New Roman" w:cs="Times New Roman"/>
+        </w:rPr>
+        <w:t xml:space="preserve"> without having to squash the tabs into a small heading. </w:t>
+      </w:r>
+    </w:p>
     <w:sectPr>
       <w:pgSz w:w="12240" w:h="15840"/>
       <w:pgMar w:top="1440" w:right="1440" w:bottom="1440" w:left="1440" w:header="720" w:footer="720" w:gutter="0"/>
@@ -458,7 +1031,7 @@
   <w:abstractNum w:abstractNumId="0" w15:restartNumberingAfterBreak="0">
     <w:nsid w:val="09721A5E"/>
     <w:multiLevelType w:val="hybridMultilevel"/>
-    <w:tmpl w:val="8D903F92"/>
+    <w:tmpl w:val="BF1E5FAC"/>
     <w:lvl w:ilvl="0" w:tplc="04090001">
       <w:start w:val="1"/>
       <w:numFmt w:val="bullet"/>
@@ -1580,6 +2153,18 @@
       <w:shd w:val="clear" w:color="auto" w:fill="E1DFDD"/>
     </w:rPr>
   </w:style>
+  <w:style w:type="character" w:styleId="FollowedHyperlink">
+    <w:name w:val="FollowedHyperlink"/>
+    <w:basedOn w:val="DefaultParagraphFont"/>
+    <w:uiPriority w:val="99"/>
+    <w:semiHidden/>
+    <w:unhideWhenUsed/>
+    <w:rsid w:val="006506CF"/>
+    <w:rPr>
+      <w:color w:val="954F72" w:themeColor="followedHyperlink"/>
+      <w:u w:val="single"/>
+    </w:rPr>
+  </w:style>
 </w:styles>
 </file>
 

</xml_diff>

<commit_message>
Added image attributions to our report
</commit_message>
<xml_diff>
--- a/documents/Report1.docx
+++ b/documents/Report1.docx
@@ -1015,6 +1015,192 @@
         </w:rPr>
         <w:t xml:space="preserve"> without having to squash the tabs into a small heading. </w:t>
       </w:r>
+    </w:p>
+    <w:p>
+      <w:pPr>
+        <w:rPr>
+          <w:rFonts w:ascii="Times New Roman" w:hAnsi="Times New Roman" w:cs="Times New Roman"/>
+        </w:rPr>
+      </w:pPr>
+    </w:p>
+    <w:p>
+      <w:pPr>
+        <w:rPr>
+          <w:rFonts w:ascii="Times New Roman" w:hAnsi="Times New Roman" w:cs="Times New Roman"/>
+          <w:b/>
+          <w:bCs/>
+          <w:sz w:val="28"/>
+          <w:szCs w:val="28"/>
+        </w:rPr>
+      </w:pPr>
+      <w:r>
+        <w:rPr>
+          <w:rFonts w:ascii="Times New Roman" w:hAnsi="Times New Roman" w:cs="Times New Roman"/>
+          <w:b/>
+          <w:bCs/>
+          <w:sz w:val="28"/>
+          <w:szCs w:val="28"/>
+        </w:rPr>
+        <w:t>Image Attributions</w:t>
+      </w:r>
+    </w:p>
+    <w:p>
+      <w:pPr>
+        <w:rPr>
+          <w:rFonts w:ascii="Times New Roman" w:hAnsi="Times New Roman" w:cs="Times New Roman"/>
+        </w:rPr>
+      </w:pPr>
+    </w:p>
+    <w:p>
+      <w:pPr>
+        <w:rPr>
+          <w:rFonts w:ascii="Times New Roman" w:hAnsi="Times New Roman" w:cs="Times New Roman"/>
+        </w:rPr>
+      </w:pPr>
+      <w:r>
+        <w:rPr>
+          <w:rFonts w:ascii="Times New Roman" w:hAnsi="Times New Roman" w:cs="Times New Roman"/>
+        </w:rPr>
+        <w:t>Home Images:</w:t>
+      </w:r>
+    </w:p>
+    <w:p>
+      <w:pPr>
+        <w:rPr>
+          <w:rFonts w:ascii="Times New Roman" w:hAnsi="Times New Roman" w:cs="Times New Roman"/>
+        </w:rPr>
+      </w:pPr>
+      <w:r>
+        <w:rPr>
+          <w:rFonts w:ascii="Times New Roman" w:hAnsi="Times New Roman" w:cs="Times New Roman"/>
+        </w:rPr>
+        <w:t xml:space="preserve">- https://www.madetobeamomma.com/web-stories/rainbow-painted-pet-rocks/ </w:t>
+      </w:r>
+    </w:p>
+    <w:p>
+      <w:pPr>
+        <w:rPr>
+          <w:rFonts w:ascii="Times New Roman" w:hAnsi="Times New Roman" w:cs="Times New Roman"/>
+        </w:rPr>
+      </w:pPr>
+      <w:r>
+        <w:rPr>
+          <w:rFonts w:ascii="Times New Roman" w:hAnsi="Times New Roman" w:cs="Times New Roman"/>
+        </w:rPr>
+        <w:t>- https://craftsbyamanda.com/ladybug-painted-rocks/</w:t>
+      </w:r>
+    </w:p>
+    <w:p>
+      <w:pPr>
+        <w:rPr>
+          <w:rFonts w:ascii="Times New Roman" w:hAnsi="Times New Roman" w:cs="Times New Roman"/>
+        </w:rPr>
+      </w:pPr>
+      <w:r>
+        <w:rPr>
+          <w:rFonts w:ascii="Times New Roman" w:hAnsi="Times New Roman" w:cs="Times New Roman"/>
+        </w:rPr>
+        <w:t>- https://www.thebestideasforkids.com/pet-cactus-rocks/</w:t>
+      </w:r>
+    </w:p>
+    <w:p>
+      <w:pPr>
+        <w:rPr>
+          <w:rFonts w:ascii="Times New Roman" w:hAnsi="Times New Roman" w:cs="Times New Roman"/>
+        </w:rPr>
+      </w:pPr>
+      <w:r>
+        <w:rPr>
+          <w:rFonts w:ascii="Times New Roman" w:hAnsi="Times New Roman" w:cs="Times New Roman"/>
+        </w:rPr>
+        <w:t>- https://patch.com/new-jersey/mahwah/freaky-friday-pet-rock-monsters</w:t>
+      </w:r>
+    </w:p>
+    <w:p>
+      <w:pPr>
+        <w:rPr>
+          <w:rFonts w:ascii="Times New Roman" w:hAnsi="Times New Roman" w:cs="Times New Roman"/>
+        </w:rPr>
+      </w:pPr>
+    </w:p>
+    <w:p>
+      <w:pPr>
+        <w:rPr>
+          <w:rFonts w:ascii="Times New Roman" w:hAnsi="Times New Roman" w:cs="Times New Roman"/>
+        </w:rPr>
+      </w:pPr>
+      <w:r>
+        <w:rPr>
+          <w:rFonts w:ascii="Times New Roman" w:hAnsi="Times New Roman" w:cs="Times New Roman"/>
+        </w:rPr>
+        <w:t>Blog Images:</w:t>
+      </w:r>
+    </w:p>
+    <w:p>
+      <w:pPr>
+        <w:rPr>
+          <w:rFonts w:ascii="Times New Roman" w:hAnsi="Times New Roman" w:cs="Times New Roman"/>
+        </w:rPr>
+      </w:pPr>
+      <w:r>
+        <w:rPr>
+          <w:rFonts w:ascii="Times New Roman" w:hAnsi="Times New Roman" w:cs="Times New Roman"/>
+        </w:rPr>
+        <w:t xml:space="preserve">- https://nebg.org/2020/04/15/time-talk-pet-rocks/ </w:t>
+      </w:r>
+    </w:p>
+    <w:p>
+      <w:pPr>
+        <w:rPr>
+          <w:rFonts w:ascii="Times New Roman" w:hAnsi="Times New Roman" w:cs="Times New Roman"/>
+        </w:rPr>
+      </w:pPr>
+      <w:r>
+        <w:rPr>
+          <w:rFonts w:ascii="Times New Roman" w:hAnsi="Times New Roman" w:cs="Times New Roman"/>
+        </w:rPr>
+        <w:t>- https://www.pinterest.com/pin/899664463055746920/</w:t>
+      </w:r>
+    </w:p>
+    <w:p>
+      <w:pPr>
+        <w:rPr>
+          <w:rFonts w:ascii="Times New Roman" w:hAnsi="Times New Roman" w:cs="Times New Roman"/>
+        </w:rPr>
+      </w:pPr>
+      <w:r>
+        <w:rPr>
+          <w:rFonts w:ascii="Times New Roman" w:hAnsi="Times New Roman" w:cs="Times New Roman"/>
+        </w:rPr>
+        <w:t>- https://doodlewash.com/pet-rock-day/</w:t>
+      </w:r>
+    </w:p>
+    <w:p>
+      <w:pPr>
+        <w:rPr>
+          <w:rFonts w:ascii="Times New Roman" w:hAnsi="Times New Roman" w:cs="Times New Roman"/>
+        </w:rPr>
+      </w:pPr>
+    </w:p>
+    <w:p>
+      <w:pPr>
+        <w:rPr>
+          <w:rFonts w:ascii="Times New Roman" w:hAnsi="Times New Roman" w:cs="Times New Roman"/>
+        </w:rPr>
+      </w:pPr>
+      <w:r>
+        <w:rPr>
+          <w:rFonts w:ascii="Times New Roman" w:hAnsi="Times New Roman" w:cs="Times New Roman"/>
+        </w:rPr>
+        <w:t>* Some photos included in the site were taken directly by our team *</w:t>
+      </w:r>
+    </w:p>
+    <w:p>
+      <w:pPr>
+        <w:rPr>
+          <w:rFonts w:ascii="Times New Roman" w:hAnsi="Times New Roman" w:cs="Times New Roman"/>
+        </w:rPr>
+      </w:pPr>
     </w:p>
     <w:sectPr>
       <w:pgSz w:w="12240" w:h="15840"/>

</xml_diff>